<commit_message>
Latest version of the structure of Web-interface
</commit_message>
<xml_diff>
--- a/Week12. second_turn_start/Structure_Of_Web-Interface_v1.6_Aseev.docx
+++ b/Week12. second_turn_start/Structure_Of_Web-Interface_v1.6_Aseev.docx
@@ -266,7 +266,25 @@
           <w:sz w:val="24"/>
           <w:szCs w:val="24"/>
         </w:rPr>
-        <w:t xml:space="preserve"> «Личный кабинет». Также в основном меню для авторизованного пользователя рядом со списком ссылок на вышеперечисленные страницы будет доступна кнопка «Выйти», которая после нажатия автоматически деавторизует пользователя и перенаправит его на главную страницу.</w:t>
+        <w:t xml:space="preserve"> «Личный кабинет». Также в основном меню для авторизованного пользователя рядом со списком ссылок на вышеперечисленные страницы будет доступна кнопка «Выйти», которая после нажатия автоматически </w:t>
+      </w:r>
+      <w:proofErr w:type="spellStart"/>
+      <w:r>
+        <w:rPr>
+          <w:rFonts w:ascii="Times New Roman" w:hAnsi="Times New Roman" w:cs="Times New Roman"/>
+          <w:sz w:val="24"/>
+          <w:szCs w:val="24"/>
+        </w:rPr>
+        <w:t>деавторизует</w:t>
+      </w:r>
+      <w:proofErr w:type="spellEnd"/>
+      <w:r>
+        <w:rPr>
+          <w:rFonts w:ascii="Times New Roman" w:hAnsi="Times New Roman" w:cs="Times New Roman"/>
+          <w:sz w:val="24"/>
+          <w:szCs w:val="24"/>
+        </w:rPr>
+        <w:t xml:space="preserve"> пользователя и перенаправит его на главную страницу.</w:t>
       </w:r>
     </w:p>
     <w:p>
@@ -1679,39 +1697,55 @@
           <w:sz w:val="24"/>
           <w:szCs w:val="24"/>
         </w:rPr>
-        <w:t xml:space="preserve"> текстовое условие одной тестовой</w:t>
-      </w:r>
-      <w:r>
-        <w:rPr>
-          <w:rFonts w:ascii="Times New Roman" w:hAnsi="Times New Roman" w:cs="Times New Roman"/>
-          <w:sz w:val="24"/>
-          <w:szCs w:val="24"/>
-        </w:rPr>
-        <w:t xml:space="preserve"> задач</w:t>
-      </w:r>
-      <w:r>
-        <w:rPr>
-          <w:rFonts w:ascii="Times New Roman" w:hAnsi="Times New Roman" w:cs="Times New Roman"/>
-          <w:sz w:val="24"/>
-          <w:szCs w:val="24"/>
-        </w:rPr>
-        <w:t>и</w:t>
-      </w:r>
-      <w:r>
-        <w:rPr>
-          <w:rFonts w:ascii="Times New Roman" w:hAnsi="Times New Roman" w:cs="Times New Roman"/>
-          <w:sz w:val="24"/>
-          <w:szCs w:val="24"/>
-        </w:rPr>
-        <w:t xml:space="preserve"> из данного раздела с возможными иллюстрациями</w:t>
-      </w:r>
-      <w:r>
-        <w:rPr>
-          <w:rFonts w:ascii="Times New Roman" w:hAnsi="Times New Roman" w:cs="Times New Roman"/>
-          <w:sz w:val="24"/>
-          <w:szCs w:val="24"/>
-        </w:rPr>
-        <w:t>, а также предлагаемое решение</w:t>
+        <w:t xml:space="preserve"> </w:t>
+      </w:r>
+      <w:r>
+        <w:rPr>
+          <w:rFonts w:ascii="Times New Roman" w:hAnsi="Times New Roman" w:cs="Times New Roman"/>
+          <w:sz w:val="24"/>
+          <w:szCs w:val="24"/>
+        </w:rPr>
+        <w:t xml:space="preserve">название раздела, его </w:t>
+      </w:r>
+      <w:r>
+        <w:rPr>
+          <w:rFonts w:ascii="Times New Roman" w:hAnsi="Times New Roman" w:cs="Times New Roman"/>
+          <w:sz w:val="24"/>
+          <w:szCs w:val="24"/>
+        </w:rPr>
+        <w:t xml:space="preserve">текстовое </w:t>
+      </w:r>
+      <w:r>
+        <w:rPr>
+          <w:rFonts w:ascii="Times New Roman" w:hAnsi="Times New Roman" w:cs="Times New Roman"/>
+          <w:sz w:val="24"/>
+          <w:szCs w:val="24"/>
+        </w:rPr>
+        <w:t>описание</w:t>
+      </w:r>
+      <w:r>
+        <w:rPr>
+          <w:rFonts w:ascii="Times New Roman" w:hAnsi="Times New Roman" w:cs="Times New Roman"/>
+          <w:sz w:val="24"/>
+          <w:szCs w:val="24"/>
+        </w:rPr>
+        <w:t>, текстовые условия тестовых</w:t>
+      </w:r>
+      <w:r>
+        <w:rPr>
+          <w:rFonts w:ascii="Times New Roman" w:hAnsi="Times New Roman" w:cs="Times New Roman"/>
+          <w:sz w:val="24"/>
+          <w:szCs w:val="24"/>
+        </w:rPr>
+        <w:t xml:space="preserve"> задач из данного раздела с возможными иллюстрациями</w:t>
+      </w:r>
+      <w:r>
+        <w:rPr>
+          <w:rFonts w:ascii="Times New Roman" w:hAnsi="Times New Roman" w:cs="Times New Roman"/>
+          <w:sz w:val="24"/>
+          <w:szCs w:val="24"/>
+        </w:rPr>
+        <w:t>, а также предлагаемые решения</w:t>
       </w:r>
       <w:r>
         <w:rPr>
@@ -1832,6 +1866,14 @@
           <w:szCs w:val="24"/>
         </w:rPr>
         <w:t xml:space="preserve"> Системы задач данного раздела, ранее не решавшихся пользователем, на данной странице отображается сообщение: «К сожалению, для Вас новых задач нет».</w:t>
+      </w:r>
+      <w:r>
+        <w:rPr>
+          <w:rFonts w:ascii="Times New Roman" w:hAnsi="Times New Roman" w:cs="Times New Roman"/>
+          <w:sz w:val="24"/>
+          <w:szCs w:val="24"/>
+        </w:rPr>
+        <w:t xml:space="preserve"> Для неавторизованных пользователей кнопки «Начать обучение» и «Продолжить», а также сообщение «К сожалению, для Вас новых задач нет» отображаться не будут.</w:t>
       </w:r>
     </w:p>
     <w:p>
@@ -1871,7 +1913,23 @@
           <w:sz w:val="24"/>
           <w:szCs w:val="24"/>
         </w:rPr>
-        <w:t xml:space="preserve">Страница доступна только авторизованным пользователям. Перейти на неё можно со страницы выбранного раздела. Данная страница содержит текстовое условие предлагаемой Системой задачи из раздела, ранее выбранного пользователем, с возможными иллюстрациями. Ниже под условием задачи располагается кнопка: «Выбрать файл». Данная кнопка необходима для </w:t>
+        <w:t xml:space="preserve">Страница доступна только авторизованным пользователям. Перейти на неё можно со страницы выбранного раздела. Данная страница содержит </w:t>
+      </w:r>
+      <w:r>
+        <w:rPr>
+          <w:rFonts w:ascii="Times New Roman" w:hAnsi="Times New Roman" w:cs="Times New Roman"/>
+          <w:sz w:val="24"/>
+          <w:szCs w:val="24"/>
+        </w:rPr>
+        <w:t xml:space="preserve">название раздела, в котором находится данная задача и который был выбран ранее пользователем, </w:t>
+      </w:r>
+      <w:r>
+        <w:rPr>
+          <w:rFonts w:ascii="Times New Roman" w:hAnsi="Times New Roman" w:cs="Times New Roman"/>
+          <w:sz w:val="24"/>
+          <w:szCs w:val="24"/>
+        </w:rPr>
+        <w:t xml:space="preserve">текстовое условие предлагаемой Системой задачи из раздела, ранее выбранного пользователем, с возможными иллюстрациями. Ниже под условием задачи располагается кнопка: «Выбрать файл». Данная кнопка необходима для </w:t>
       </w:r>
       <w:r>
         <w:rPr>
@@ -1952,15 +2010,7 @@
           <w:sz w:val="24"/>
           <w:szCs w:val="24"/>
         </w:rPr>
-        <w:t xml:space="preserve">. Внизу страницы находятся кнопки: «Отправить» и «Сдаться». Кнопка «Отправить» является недоступной для нажатия пользователем до тех пор, пока не выбран файл для отправки. После </w:t>
-      </w:r>
-      <w:r>
-        <w:rPr>
-          <w:rFonts w:ascii="Times New Roman" w:hAnsi="Times New Roman" w:cs="Times New Roman"/>
-          <w:sz w:val="24"/>
-          <w:szCs w:val="24"/>
-        </w:rPr>
-        <w:t xml:space="preserve">выбора файла с исходным кодом кнопка становится доступной для нажатия. Нажатие кнопки «Отправить» предполагает проверку решения пользователя, изложенного в выбранном файле. Нажатие кнопки «Сдаться» </w:t>
+        <w:t xml:space="preserve">. Внизу страницы находятся кнопки: «Отправить» и «Сдаться». Кнопка «Отправить» является недоступной для нажатия пользователем до тех </w:t>
       </w:r>
       <w:r>
         <w:rPr>
@@ -1969,7 +2019,15 @@
           <w:szCs w:val="24"/>
         </w:rPr>
         <w:lastRenderedPageBreak/>
-        <w:t xml:space="preserve">предполагает отказ пользователя от решения данной задачи. Обе кнопки перенаправляют пользователя на страницу </w:t>
+        <w:t xml:space="preserve">пор, пока не выбран файл для отправки. После </w:t>
+      </w:r>
+      <w:r>
+        <w:rPr>
+          <w:rFonts w:ascii="Times New Roman" w:hAnsi="Times New Roman" w:cs="Times New Roman"/>
+          <w:sz w:val="24"/>
+          <w:szCs w:val="24"/>
+        </w:rPr>
+        <w:t xml:space="preserve">выбора файла с исходным кодом кнопка становится доступной для нажатия. Нажатие кнопки «Отправить» предполагает проверку решения пользователя, изложенного в выбранном файле. Нажатие кнопки «Сдаться» предполагает отказ пользователя от решения данной задачи. Обе кнопки перенаправляют пользователя на страницу </w:t>
       </w:r>
       <w:r>
         <w:rPr>
@@ -2143,6 +2201,7 @@
         </w:rPr>
         <w:t>.</w:t>
       </w:r>
+      <w:proofErr w:type="spellStart"/>
       <w:r>
         <w:rPr>
           <w:rFonts w:ascii="Times New Roman" w:hAnsi="Times New Roman" w:cs="Times New Roman"/>
@@ -2163,6 +2222,7 @@
         </w:rPr>
         <w:t>p</w:t>
       </w:r>
+      <w:proofErr w:type="spellEnd"/>
       <w:r>
         <w:rPr>
           <w:rFonts w:ascii="Times New Roman" w:hAnsi="Times New Roman" w:cs="Times New Roman"/>
@@ -2193,25 +2253,31 @@
           <w:sz w:val="24"/>
           <w:szCs w:val="24"/>
         </w:rPr>
-        <w:t>из-за превыше</w:t>
-      </w:r>
-      <w:bookmarkStart w:id="34" w:name="_GoBack"/>
-      <w:bookmarkEnd w:id="34"/>
-      <w:r>
-        <w:rPr>
-          <w:rFonts w:ascii="Times New Roman" w:hAnsi="Times New Roman" w:cs="Times New Roman"/>
-          <w:sz w:val="24"/>
-          <w:szCs w:val="24"/>
-        </w:rPr>
-        <w:t>ния времени выпол</w:t>
-      </w:r>
-      <w:r>
-        <w:rPr>
-          <w:rFonts w:ascii="Times New Roman" w:hAnsi="Times New Roman" w:cs="Times New Roman"/>
-          <w:sz w:val="24"/>
-          <w:szCs w:val="24"/>
-        </w:rPr>
-        <w:t xml:space="preserve">нения или объёма файла, либо из-за ошибки </w:t>
+        <w:t xml:space="preserve">из-за превышения </w:t>
+      </w:r>
+      <w:r>
+        <w:rPr>
+          <w:rFonts w:ascii="Times New Roman" w:hAnsi="Times New Roman" w:cs="Times New Roman"/>
+          <w:sz w:val="24"/>
+          <w:szCs w:val="24"/>
+        </w:rPr>
+        <w:t xml:space="preserve">объёма </w:t>
+      </w:r>
+      <w:r>
+        <w:rPr>
+          <w:rFonts w:ascii="Times New Roman" w:hAnsi="Times New Roman" w:cs="Times New Roman"/>
+          <w:sz w:val="24"/>
+          <w:szCs w:val="24"/>
+        </w:rPr>
+        <w:t xml:space="preserve">загружаемого </w:t>
+      </w:r>
+      <w:r>
+        <w:rPr>
+          <w:rFonts w:ascii="Times New Roman" w:hAnsi="Times New Roman" w:cs="Times New Roman"/>
+          <w:sz w:val="24"/>
+          <w:szCs w:val="24"/>
+        </w:rPr>
+        <w:t xml:space="preserve">файла, либо из-за ошибки </w:t>
       </w:r>
       <w:r>
         <w:rPr>
@@ -2743,7 +2809,25 @@
           <w:sz w:val="18"/>
           <w:szCs w:val="18"/>
         </w:rPr>
-        <w:t xml:space="preserve">. Web-интерфейс основного меню для </w:t>
+        <w:t xml:space="preserve">. </w:t>
+      </w:r>
+      <w:proofErr w:type="spellStart"/>
+      <w:r>
+        <w:rPr>
+          <w:rFonts w:ascii="Times New Roman" w:hAnsi="Times New Roman" w:cs="Times New Roman"/>
+          <w:sz w:val="18"/>
+          <w:szCs w:val="18"/>
+        </w:rPr>
+        <w:t>Web</w:t>
+      </w:r>
+      <w:proofErr w:type="spellEnd"/>
+      <w:r>
+        <w:rPr>
+          <w:rFonts w:ascii="Times New Roman" w:hAnsi="Times New Roman" w:cs="Times New Roman"/>
+          <w:sz w:val="18"/>
+          <w:szCs w:val="18"/>
+        </w:rPr>
+        <w:t xml:space="preserve">-интерфейс основного меню для </w:t>
       </w:r>
       <w:r>
         <w:rPr>
@@ -2863,15 +2947,33 @@
           <w:sz w:val="18"/>
           <w:szCs w:val="18"/>
         </w:rPr>
-        <w:t>. W</w:t>
-      </w:r>
-      <w:r>
-        <w:rPr>
-          <w:rFonts w:ascii="Times New Roman" w:hAnsi="Times New Roman" w:cs="Times New Roman"/>
-          <w:sz w:val="18"/>
-          <w:szCs w:val="18"/>
-        </w:rPr>
-        <w:t>eb-интерфейс главной страницы</w:t>
+        <w:t xml:space="preserve">. </w:t>
+      </w:r>
+      <w:proofErr w:type="spellStart"/>
+      <w:r>
+        <w:rPr>
+          <w:rFonts w:ascii="Times New Roman" w:hAnsi="Times New Roman" w:cs="Times New Roman"/>
+          <w:sz w:val="18"/>
+          <w:szCs w:val="18"/>
+        </w:rPr>
+        <w:t>W</w:t>
+      </w:r>
+      <w:r>
+        <w:rPr>
+          <w:rFonts w:ascii="Times New Roman" w:hAnsi="Times New Roman" w:cs="Times New Roman"/>
+          <w:sz w:val="18"/>
+          <w:szCs w:val="18"/>
+        </w:rPr>
+        <w:t>eb</w:t>
+      </w:r>
+      <w:proofErr w:type="spellEnd"/>
+      <w:r>
+        <w:rPr>
+          <w:rFonts w:ascii="Times New Roman" w:hAnsi="Times New Roman" w:cs="Times New Roman"/>
+          <w:sz w:val="18"/>
+          <w:szCs w:val="18"/>
+        </w:rPr>
+        <w:t>-интерфейс главной страницы</w:t>
       </w:r>
       <w:r>
         <w:rPr>
@@ -3010,15 +3112,33 @@
           <w:sz w:val="18"/>
           <w:szCs w:val="18"/>
         </w:rPr>
-        <w:t>. W</w:t>
-      </w:r>
-      <w:r>
-        <w:rPr>
-          <w:rFonts w:ascii="Times New Roman" w:hAnsi="Times New Roman" w:cs="Times New Roman"/>
-          <w:sz w:val="18"/>
-          <w:szCs w:val="18"/>
-        </w:rPr>
-        <w:t>eb-интерфейс страницы регистрации</w:t>
+        <w:t xml:space="preserve">. </w:t>
+      </w:r>
+      <w:proofErr w:type="spellStart"/>
+      <w:r>
+        <w:rPr>
+          <w:rFonts w:ascii="Times New Roman" w:hAnsi="Times New Roman" w:cs="Times New Roman"/>
+          <w:sz w:val="18"/>
+          <w:szCs w:val="18"/>
+        </w:rPr>
+        <w:t>W</w:t>
+      </w:r>
+      <w:r>
+        <w:rPr>
+          <w:rFonts w:ascii="Times New Roman" w:hAnsi="Times New Roman" w:cs="Times New Roman"/>
+          <w:sz w:val="18"/>
+          <w:szCs w:val="18"/>
+        </w:rPr>
+        <w:t>eb</w:t>
+      </w:r>
+      <w:proofErr w:type="spellEnd"/>
+      <w:r>
+        <w:rPr>
+          <w:rFonts w:ascii="Times New Roman" w:hAnsi="Times New Roman" w:cs="Times New Roman"/>
+          <w:sz w:val="18"/>
+          <w:szCs w:val="18"/>
+        </w:rPr>
+        <w:t>-интерфейс страницы регистрации</w:t>
       </w:r>
     </w:p>
     <w:p>
@@ -3146,15 +3266,33 @@
           <w:sz w:val="18"/>
           <w:szCs w:val="18"/>
         </w:rPr>
-        <w:t>. W</w:t>
-      </w:r>
-      <w:r>
-        <w:rPr>
-          <w:rFonts w:ascii="Times New Roman" w:hAnsi="Times New Roman" w:cs="Times New Roman"/>
-          <w:sz w:val="18"/>
-          <w:szCs w:val="18"/>
-        </w:rPr>
-        <w:t>eb-интерфейс страницы авторизации</w:t>
+        <w:t xml:space="preserve">. </w:t>
+      </w:r>
+      <w:proofErr w:type="spellStart"/>
+      <w:r>
+        <w:rPr>
+          <w:rFonts w:ascii="Times New Roman" w:hAnsi="Times New Roman" w:cs="Times New Roman"/>
+          <w:sz w:val="18"/>
+          <w:szCs w:val="18"/>
+        </w:rPr>
+        <w:t>W</w:t>
+      </w:r>
+      <w:r>
+        <w:rPr>
+          <w:rFonts w:ascii="Times New Roman" w:hAnsi="Times New Roman" w:cs="Times New Roman"/>
+          <w:sz w:val="18"/>
+          <w:szCs w:val="18"/>
+        </w:rPr>
+        <w:t>eb</w:t>
+      </w:r>
+      <w:proofErr w:type="spellEnd"/>
+      <w:r>
+        <w:rPr>
+          <w:rFonts w:ascii="Times New Roman" w:hAnsi="Times New Roman" w:cs="Times New Roman"/>
+          <w:sz w:val="18"/>
+          <w:szCs w:val="18"/>
+        </w:rPr>
+        <w:t>-интерфейс страницы авторизации</w:t>
       </w:r>
       <w:r>
         <w:rPr>
@@ -3323,15 +3461,33 @@
           <w:sz w:val="18"/>
           <w:szCs w:val="18"/>
         </w:rPr>
-        <w:t>. W</w:t>
-      </w:r>
-      <w:r>
-        <w:rPr>
-          <w:rFonts w:ascii="Times New Roman" w:hAnsi="Times New Roman" w:cs="Times New Roman"/>
-          <w:sz w:val="18"/>
-          <w:szCs w:val="18"/>
-        </w:rPr>
-        <w:t>eb-интерфейс страницы личного кабинета с открытой вкладкой личных данных</w:t>
+        <w:t xml:space="preserve">. </w:t>
+      </w:r>
+      <w:proofErr w:type="spellStart"/>
+      <w:r>
+        <w:rPr>
+          <w:rFonts w:ascii="Times New Roman" w:hAnsi="Times New Roman" w:cs="Times New Roman"/>
+          <w:sz w:val="18"/>
+          <w:szCs w:val="18"/>
+        </w:rPr>
+        <w:t>W</w:t>
+      </w:r>
+      <w:r>
+        <w:rPr>
+          <w:rFonts w:ascii="Times New Roman" w:hAnsi="Times New Roman" w:cs="Times New Roman"/>
+          <w:sz w:val="18"/>
+          <w:szCs w:val="18"/>
+        </w:rPr>
+        <w:t>eb</w:t>
+      </w:r>
+      <w:proofErr w:type="spellEnd"/>
+      <w:r>
+        <w:rPr>
+          <w:rFonts w:ascii="Times New Roman" w:hAnsi="Times New Roman" w:cs="Times New Roman"/>
+          <w:sz w:val="18"/>
+          <w:szCs w:val="18"/>
+        </w:rPr>
+        <w:t>-интерфейс страницы личного кабинета с открытой вкладкой личных данных</w:t>
       </w:r>
     </w:p>
     <w:p>
@@ -3447,15 +3603,33 @@
           <w:sz w:val="18"/>
           <w:szCs w:val="18"/>
         </w:rPr>
-        <w:t>. W</w:t>
-      </w:r>
-      <w:r>
-        <w:rPr>
-          <w:rFonts w:ascii="Times New Roman" w:hAnsi="Times New Roman" w:cs="Times New Roman"/>
-          <w:sz w:val="18"/>
-          <w:szCs w:val="18"/>
-        </w:rPr>
-        <w:t>eb-интерфейс страницы списка разделов</w:t>
+        <w:t xml:space="preserve">. </w:t>
+      </w:r>
+      <w:proofErr w:type="spellStart"/>
+      <w:r>
+        <w:rPr>
+          <w:rFonts w:ascii="Times New Roman" w:hAnsi="Times New Roman" w:cs="Times New Roman"/>
+          <w:sz w:val="18"/>
+          <w:szCs w:val="18"/>
+        </w:rPr>
+        <w:t>W</w:t>
+      </w:r>
+      <w:r>
+        <w:rPr>
+          <w:rFonts w:ascii="Times New Roman" w:hAnsi="Times New Roman" w:cs="Times New Roman"/>
+          <w:sz w:val="18"/>
+          <w:szCs w:val="18"/>
+        </w:rPr>
+        <w:t>eb</w:t>
+      </w:r>
+      <w:proofErr w:type="spellEnd"/>
+      <w:r>
+        <w:rPr>
+          <w:rFonts w:ascii="Times New Roman" w:hAnsi="Times New Roman" w:cs="Times New Roman"/>
+          <w:sz w:val="18"/>
+          <w:szCs w:val="18"/>
+        </w:rPr>
+        <w:t>-интерфейс страницы списка разделов</w:t>
       </w:r>
       <w:r>
         <w:rPr>
@@ -3499,14 +3673,17 @@
       </w:pPr>
       <w:r>
         <w:rPr>
+          <w:rFonts w:ascii="Times New Roman" w:hAnsi="Times New Roman" w:cs="Times New Roman"/>
           <w:noProof/>
+          <w:sz w:val="24"/>
+          <w:szCs w:val="24"/>
           <w:lang w:eastAsia="ru-RU"/>
         </w:rPr>
         <w:drawing>
-          <wp:inline distT="0" distB="0" distL="0" distR="0" wp14:anchorId="0E22C17B" wp14:editId="6665350B">
-            <wp:extent cx="4745209" cy="4680585"/>
-            <wp:effectExtent l="0" t="0" r="0" b="5715"/>
-            <wp:docPr id="11" name="Рисунок 11"/>
+          <wp:inline distT="0" distB="0" distL="0" distR="0" wp14:anchorId="08A7AE05" wp14:editId="48DC543D">
+            <wp:extent cx="5940425" cy="5321300"/>
+            <wp:effectExtent l="0" t="0" r="3175" b="0"/>
+            <wp:docPr id="5" name="Рисунок 5"/>
             <wp:cNvGraphicFramePr>
               <a:graphicFrameLocks xmlns:a="http://schemas.openxmlformats.org/drawingml/2006/main" noChangeAspect="1"/>
             </wp:cNvGraphicFramePr>
@@ -3526,7 +3703,7 @@
                   <pic:spPr>
                     <a:xfrm>
                       <a:off x="0" y="0"/>
-                      <a:ext cx="4765612" cy="4700710"/>
+                      <a:ext cx="5940425" cy="5321300"/>
                     </a:xfrm>
                     <a:prstGeom prst="rect">
                       <a:avLst/>
@@ -3571,15 +3748,41 @@
           <w:sz w:val="18"/>
           <w:szCs w:val="18"/>
         </w:rPr>
-        <w:t>. W</w:t>
-      </w:r>
-      <w:r>
-        <w:rPr>
-          <w:rFonts w:ascii="Times New Roman" w:hAnsi="Times New Roman" w:cs="Times New Roman"/>
-          <w:sz w:val="18"/>
-          <w:szCs w:val="18"/>
-        </w:rPr>
-        <w:t xml:space="preserve">eb-интерфейс страницы </w:t>
+        <w:t>а</w:t>
+      </w:r>
+      <w:r>
+        <w:rPr>
+          <w:rFonts w:ascii="Times New Roman" w:hAnsi="Times New Roman" w:cs="Times New Roman"/>
+          <w:sz w:val="18"/>
+          <w:szCs w:val="18"/>
+        </w:rPr>
+        <w:t xml:space="preserve">. </w:t>
+      </w:r>
+      <w:proofErr w:type="spellStart"/>
+      <w:r>
+        <w:rPr>
+          <w:rFonts w:ascii="Times New Roman" w:hAnsi="Times New Roman" w:cs="Times New Roman"/>
+          <w:sz w:val="18"/>
+          <w:szCs w:val="18"/>
+        </w:rPr>
+        <w:t>W</w:t>
+      </w:r>
+      <w:r>
+        <w:rPr>
+          <w:rFonts w:ascii="Times New Roman" w:hAnsi="Times New Roman" w:cs="Times New Roman"/>
+          <w:sz w:val="18"/>
+          <w:szCs w:val="18"/>
+        </w:rPr>
+        <w:t>eb</w:t>
+      </w:r>
+      <w:proofErr w:type="spellEnd"/>
+      <w:r>
+        <w:rPr>
+          <w:rFonts w:ascii="Times New Roman" w:hAnsi="Times New Roman" w:cs="Times New Roman"/>
+          <w:sz w:val="18"/>
+          <w:szCs w:val="18"/>
+        </w:rPr>
+        <w:t xml:space="preserve">-интерфейс страницы </w:t>
       </w:r>
       <w:r>
         <w:rPr>
@@ -3589,6 +3792,1271 @@
         </w:rPr>
         <w:t>выбранного раздела</w:t>
       </w:r>
+      <w:r>
+        <w:rPr>
+          <w:rFonts w:ascii="Times New Roman" w:hAnsi="Times New Roman" w:cs="Times New Roman"/>
+          <w:sz w:val="18"/>
+          <w:szCs w:val="18"/>
+        </w:rPr>
+        <w:t xml:space="preserve"> для неавторизованного пользователя</w:t>
+      </w:r>
+    </w:p>
+    <w:p>
+      <w:pPr>
+        <w:spacing w:after="0" w:line="360" w:lineRule="auto"/>
+        <w:jc w:val="center"/>
+        <w:rPr>
+          <w:rFonts w:ascii="Times New Roman" w:hAnsi="Times New Roman" w:cs="Times New Roman"/>
+          <w:sz w:val="18"/>
+          <w:szCs w:val="18"/>
+        </w:rPr>
+      </w:pPr>
+      <w:r>
+        <w:rPr>
+          <w:rFonts w:ascii="Times New Roman" w:hAnsi="Times New Roman" w:cs="Times New Roman"/>
+          <w:noProof/>
+          <w:sz w:val="24"/>
+          <w:szCs w:val="24"/>
+          <w:lang w:eastAsia="ru-RU"/>
+        </w:rPr>
+        <w:drawing>
+          <wp:inline distT="0" distB="0" distL="0" distR="0" wp14:anchorId="2B71E27D" wp14:editId="4B0AAB34">
+            <wp:extent cx="5939187" cy="1781175"/>
+            <wp:effectExtent l="0" t="0" r="4445" b="0"/>
+            <wp:docPr id="8" name="Рисунок 8"/>
+            <wp:cNvGraphicFramePr>
+              <a:graphicFrameLocks xmlns:a="http://schemas.openxmlformats.org/drawingml/2006/main" noChangeAspect="1"/>
+            </wp:cNvGraphicFramePr>
+            <a:graphic xmlns:a="http://schemas.openxmlformats.org/drawingml/2006/main">
+              <a:graphicData uri="http://schemas.openxmlformats.org/drawingml/2006/picture">
+                <pic:pic xmlns:pic="http://schemas.openxmlformats.org/drawingml/2006/picture">
+                  <pic:nvPicPr>
+                    <pic:cNvPr id="0" name=""/>
+                    <pic:cNvPicPr/>
+                  </pic:nvPicPr>
+                  <pic:blipFill rotWithShape="1">
+                    <a:blip r:embed="rId14"/>
+                    <a:srcRect b="65261"/>
+                    <a:stretch/>
+                  </pic:blipFill>
+                  <pic:spPr bwMode="auto">
+                    <a:xfrm>
+                      <a:off x="0" y="0"/>
+                      <a:ext cx="5940425" cy="1781546"/>
+                    </a:xfrm>
+                    <a:prstGeom prst="rect">
+                      <a:avLst/>
+                    </a:prstGeom>
+                    <a:ln>
+                      <a:noFill/>
+                    </a:ln>
+                    <a:extLst>
+                      <a:ext uri="{53640926-AAD7-44D8-BBD7-CCE9431645EC}">
+                        <a14:shadowObscured xmlns:a14="http://schemas.microsoft.com/office/drawing/2010/main"/>
+                      </a:ext>
+                    </a:extLst>
+                  </pic:spPr>
+                </pic:pic>
+              </a:graphicData>
+            </a:graphic>
+          </wp:inline>
+        </w:drawing>
+      </w:r>
+    </w:p>
+    <w:p>
+      <w:pPr>
+        <w:spacing w:after="240" w:line="360" w:lineRule="auto"/>
+        <w:jc w:val="center"/>
+        <w:rPr>
+          <w:rFonts w:ascii="Times New Roman" w:hAnsi="Times New Roman" w:cs="Times New Roman"/>
+          <w:sz w:val="18"/>
+          <w:szCs w:val="18"/>
+        </w:rPr>
+      </w:pPr>
+      <w:r>
+        <w:rPr>
+          <w:rFonts w:ascii="Times New Roman" w:hAnsi="Times New Roman" w:cs="Times New Roman"/>
+          <w:sz w:val="18"/>
+          <w:szCs w:val="18"/>
+        </w:rPr>
+        <w:t xml:space="preserve">Рис. </w:t>
+      </w:r>
+      <w:r>
+        <w:rPr>
+          <w:rFonts w:ascii="Times New Roman" w:hAnsi="Times New Roman" w:cs="Times New Roman"/>
+          <w:sz w:val="18"/>
+          <w:szCs w:val="18"/>
+        </w:rPr>
+        <w:t>7</w:t>
+      </w:r>
+      <w:r>
+        <w:rPr>
+          <w:rFonts w:ascii="Times New Roman" w:hAnsi="Times New Roman" w:cs="Times New Roman"/>
+          <w:sz w:val="18"/>
+          <w:szCs w:val="18"/>
+        </w:rPr>
+        <w:t>б</w:t>
+      </w:r>
+      <w:r>
+        <w:rPr>
+          <w:rFonts w:ascii="Times New Roman" w:hAnsi="Times New Roman" w:cs="Times New Roman"/>
+          <w:sz w:val="18"/>
+          <w:szCs w:val="18"/>
+        </w:rPr>
+        <w:t xml:space="preserve">. </w:t>
+      </w:r>
+      <w:r>
+        <w:rPr>
+          <w:rFonts w:ascii="Times New Roman" w:hAnsi="Times New Roman" w:cs="Times New Roman"/>
+          <w:sz w:val="18"/>
+          <w:szCs w:val="18"/>
+        </w:rPr>
+        <w:t xml:space="preserve">Дополнение к </w:t>
+      </w:r>
+      <w:proofErr w:type="spellStart"/>
+      <w:r>
+        <w:rPr>
+          <w:rFonts w:ascii="Times New Roman" w:hAnsi="Times New Roman" w:cs="Times New Roman"/>
+          <w:sz w:val="18"/>
+          <w:szCs w:val="18"/>
+        </w:rPr>
+        <w:t>W</w:t>
+      </w:r>
+      <w:r>
+        <w:rPr>
+          <w:rFonts w:ascii="Times New Roman" w:hAnsi="Times New Roman" w:cs="Times New Roman"/>
+          <w:sz w:val="18"/>
+          <w:szCs w:val="18"/>
+        </w:rPr>
+        <w:t>eb</w:t>
+      </w:r>
+      <w:proofErr w:type="spellEnd"/>
+      <w:r>
+        <w:rPr>
+          <w:rFonts w:ascii="Times New Roman" w:hAnsi="Times New Roman" w:cs="Times New Roman"/>
+          <w:sz w:val="18"/>
+          <w:szCs w:val="18"/>
+        </w:rPr>
+        <w:t>-интерфейс</w:t>
+      </w:r>
+      <w:r>
+        <w:rPr>
+          <w:rFonts w:ascii="Times New Roman" w:hAnsi="Times New Roman" w:cs="Times New Roman"/>
+          <w:sz w:val="18"/>
+          <w:szCs w:val="18"/>
+        </w:rPr>
+        <w:t>у</w:t>
+      </w:r>
+      <w:r>
+        <w:rPr>
+          <w:rFonts w:ascii="Times New Roman" w:hAnsi="Times New Roman" w:cs="Times New Roman"/>
+          <w:sz w:val="18"/>
+          <w:szCs w:val="18"/>
+        </w:rPr>
+        <w:t xml:space="preserve"> страницы выбранного раздела</w:t>
+      </w:r>
+      <w:r>
+        <w:rPr>
+          <w:rFonts w:ascii="Times New Roman" w:hAnsi="Times New Roman" w:cs="Times New Roman"/>
+          <w:sz w:val="18"/>
+          <w:szCs w:val="18"/>
+        </w:rPr>
+        <w:t xml:space="preserve"> для авторизованного пользователя в случае, если нет открытых задач</w:t>
+      </w:r>
+      <w:r>
+        <w:rPr>
+          <w:rFonts w:ascii="Times New Roman" w:hAnsi="Times New Roman" w:cs="Times New Roman"/>
+          <w:sz w:val="18"/>
+          <w:szCs w:val="18"/>
+        </w:rPr>
+        <w:t xml:space="preserve">, и при этом </w:t>
+      </w:r>
+      <w:r>
+        <w:rPr>
+          <w:rFonts w:ascii="Times New Roman" w:hAnsi="Times New Roman" w:cs="Times New Roman"/>
+          <w:sz w:val="18"/>
+          <w:szCs w:val="18"/>
+        </w:rPr>
+        <w:t xml:space="preserve">в базе данных Системы </w:t>
+      </w:r>
+      <w:r>
+        <w:rPr>
+          <w:rFonts w:ascii="Times New Roman" w:hAnsi="Times New Roman" w:cs="Times New Roman"/>
+          <w:sz w:val="18"/>
+          <w:szCs w:val="18"/>
+        </w:rPr>
+        <w:t xml:space="preserve">есть </w:t>
+      </w:r>
+      <w:r>
+        <w:rPr>
+          <w:rFonts w:ascii="Times New Roman" w:hAnsi="Times New Roman" w:cs="Times New Roman"/>
+          <w:sz w:val="18"/>
+          <w:szCs w:val="18"/>
+        </w:rPr>
+        <w:t>задач</w:t>
+      </w:r>
+      <w:r>
+        <w:rPr>
+          <w:rFonts w:ascii="Times New Roman" w:hAnsi="Times New Roman" w:cs="Times New Roman"/>
+          <w:sz w:val="18"/>
+          <w:szCs w:val="18"/>
+        </w:rPr>
+        <w:t>и</w:t>
+      </w:r>
+      <w:r>
+        <w:rPr>
+          <w:rFonts w:ascii="Times New Roman" w:hAnsi="Times New Roman" w:cs="Times New Roman"/>
+          <w:sz w:val="18"/>
+          <w:szCs w:val="18"/>
+        </w:rPr>
+        <w:t xml:space="preserve"> да</w:t>
+      </w:r>
+      <w:r>
+        <w:rPr>
+          <w:rFonts w:ascii="Times New Roman" w:hAnsi="Times New Roman" w:cs="Times New Roman"/>
+          <w:sz w:val="18"/>
+          <w:szCs w:val="18"/>
+        </w:rPr>
+        <w:t>нного раздела, ранее не решавшие</w:t>
+      </w:r>
+      <w:r>
+        <w:rPr>
+          <w:rFonts w:ascii="Times New Roman" w:hAnsi="Times New Roman" w:cs="Times New Roman"/>
+          <w:sz w:val="18"/>
+          <w:szCs w:val="18"/>
+        </w:rPr>
+        <w:t>ся пользователем</w:t>
+      </w:r>
+    </w:p>
+    <w:p>
+      <w:pPr>
+        <w:spacing w:after="0" w:line="360" w:lineRule="auto"/>
+        <w:jc w:val="center"/>
+        <w:rPr>
+          <w:rFonts w:ascii="Times New Roman" w:hAnsi="Times New Roman" w:cs="Times New Roman"/>
+          <w:sz w:val="18"/>
+          <w:szCs w:val="18"/>
+        </w:rPr>
+      </w:pPr>
+      <w:r>
+        <w:rPr>
+          <w:rFonts w:ascii="Times New Roman" w:hAnsi="Times New Roman" w:cs="Times New Roman"/>
+          <w:noProof/>
+          <w:sz w:val="24"/>
+          <w:szCs w:val="24"/>
+          <w:lang w:eastAsia="ru-RU"/>
+        </w:rPr>
+        <w:lastRenderedPageBreak/>
+        <w:drawing>
+          <wp:inline distT="0" distB="0" distL="0" distR="0" wp14:anchorId="4921C7FA" wp14:editId="30019178">
+            <wp:extent cx="5935548" cy="1943100"/>
+            <wp:effectExtent l="0" t="0" r="8255" b="0"/>
+            <wp:docPr id="10" name="Рисунок 10"/>
+            <wp:cNvGraphicFramePr>
+              <a:graphicFrameLocks xmlns:a="http://schemas.openxmlformats.org/drawingml/2006/main" noChangeAspect="1"/>
+            </wp:cNvGraphicFramePr>
+            <a:graphic xmlns:a="http://schemas.openxmlformats.org/drawingml/2006/main">
+              <a:graphicData uri="http://schemas.openxmlformats.org/drawingml/2006/picture">
+                <pic:pic xmlns:pic="http://schemas.openxmlformats.org/drawingml/2006/picture">
+                  <pic:nvPicPr>
+                    <pic:cNvPr id="0" name=""/>
+                    <pic:cNvPicPr/>
+                  </pic:nvPicPr>
+                  <pic:blipFill rotWithShape="1">
+                    <a:blip r:embed="rId15"/>
+                    <a:srcRect b="6849"/>
+                    <a:stretch/>
+                  </pic:blipFill>
+                  <pic:spPr bwMode="auto">
+                    <a:xfrm>
+                      <a:off x="0" y="0"/>
+                      <a:ext cx="5940425" cy="1944697"/>
+                    </a:xfrm>
+                    <a:prstGeom prst="rect">
+                      <a:avLst/>
+                    </a:prstGeom>
+                    <a:ln>
+                      <a:noFill/>
+                    </a:ln>
+                    <a:extLst>
+                      <a:ext uri="{53640926-AAD7-44D8-BBD7-CCE9431645EC}">
+                        <a14:shadowObscured xmlns:a14="http://schemas.microsoft.com/office/drawing/2010/main"/>
+                      </a:ext>
+                    </a:extLst>
+                  </pic:spPr>
+                </pic:pic>
+              </a:graphicData>
+            </a:graphic>
+          </wp:inline>
+        </w:drawing>
+      </w:r>
+    </w:p>
+    <w:p>
+      <w:pPr>
+        <w:spacing w:after="240" w:line="360" w:lineRule="auto"/>
+        <w:jc w:val="center"/>
+        <w:rPr>
+          <w:rFonts w:ascii="Times New Roman" w:hAnsi="Times New Roman" w:cs="Times New Roman"/>
+          <w:sz w:val="18"/>
+          <w:szCs w:val="18"/>
+        </w:rPr>
+      </w:pPr>
+      <w:r>
+        <w:rPr>
+          <w:rFonts w:ascii="Times New Roman" w:hAnsi="Times New Roman" w:cs="Times New Roman"/>
+          <w:sz w:val="18"/>
+          <w:szCs w:val="18"/>
+        </w:rPr>
+        <w:t xml:space="preserve">Рис. </w:t>
+      </w:r>
+      <w:r>
+        <w:rPr>
+          <w:rFonts w:ascii="Times New Roman" w:hAnsi="Times New Roman" w:cs="Times New Roman"/>
+          <w:sz w:val="18"/>
+          <w:szCs w:val="18"/>
+        </w:rPr>
+        <w:t>7</w:t>
+      </w:r>
+      <w:r>
+        <w:rPr>
+          <w:rFonts w:ascii="Times New Roman" w:hAnsi="Times New Roman" w:cs="Times New Roman"/>
+          <w:sz w:val="18"/>
+          <w:szCs w:val="18"/>
+        </w:rPr>
+        <w:t>в</w:t>
+      </w:r>
+      <w:r>
+        <w:rPr>
+          <w:rFonts w:ascii="Times New Roman" w:hAnsi="Times New Roman" w:cs="Times New Roman"/>
+          <w:sz w:val="18"/>
+          <w:szCs w:val="18"/>
+        </w:rPr>
+        <w:t xml:space="preserve">. </w:t>
+      </w:r>
+      <w:r>
+        <w:rPr>
+          <w:rFonts w:ascii="Times New Roman" w:hAnsi="Times New Roman" w:cs="Times New Roman"/>
+          <w:sz w:val="18"/>
+          <w:szCs w:val="18"/>
+        </w:rPr>
+        <w:t xml:space="preserve">Дополнение к </w:t>
+      </w:r>
+      <w:proofErr w:type="spellStart"/>
+      <w:r>
+        <w:rPr>
+          <w:rFonts w:ascii="Times New Roman" w:hAnsi="Times New Roman" w:cs="Times New Roman"/>
+          <w:sz w:val="18"/>
+          <w:szCs w:val="18"/>
+        </w:rPr>
+        <w:t>W</w:t>
+      </w:r>
+      <w:r>
+        <w:rPr>
+          <w:rFonts w:ascii="Times New Roman" w:hAnsi="Times New Roman" w:cs="Times New Roman"/>
+          <w:sz w:val="18"/>
+          <w:szCs w:val="18"/>
+        </w:rPr>
+        <w:t>eb</w:t>
+      </w:r>
+      <w:proofErr w:type="spellEnd"/>
+      <w:r>
+        <w:rPr>
+          <w:rFonts w:ascii="Times New Roman" w:hAnsi="Times New Roman" w:cs="Times New Roman"/>
+          <w:sz w:val="18"/>
+          <w:szCs w:val="18"/>
+        </w:rPr>
+        <w:t>-интерфейс</w:t>
+      </w:r>
+      <w:r>
+        <w:rPr>
+          <w:rFonts w:ascii="Times New Roman" w:hAnsi="Times New Roman" w:cs="Times New Roman"/>
+          <w:sz w:val="18"/>
+          <w:szCs w:val="18"/>
+        </w:rPr>
+        <w:t>у</w:t>
+      </w:r>
+      <w:r>
+        <w:rPr>
+          <w:rFonts w:ascii="Times New Roman" w:hAnsi="Times New Roman" w:cs="Times New Roman"/>
+          <w:sz w:val="18"/>
+          <w:szCs w:val="18"/>
+        </w:rPr>
+        <w:t xml:space="preserve"> страницы выбранного раздела для авторизованного пользователя в случ</w:t>
+      </w:r>
+      <w:r>
+        <w:rPr>
+          <w:rFonts w:ascii="Times New Roman" w:hAnsi="Times New Roman" w:cs="Times New Roman"/>
+          <w:sz w:val="18"/>
+          <w:szCs w:val="18"/>
+        </w:rPr>
+        <w:t>ае, если есть открытая</w:t>
+      </w:r>
+      <w:r>
+        <w:rPr>
+          <w:rFonts w:ascii="Times New Roman" w:hAnsi="Times New Roman" w:cs="Times New Roman"/>
+          <w:sz w:val="18"/>
+          <w:szCs w:val="18"/>
+        </w:rPr>
+        <w:t xml:space="preserve"> задач</w:t>
+      </w:r>
+      <w:r>
+        <w:rPr>
+          <w:rFonts w:ascii="Times New Roman" w:hAnsi="Times New Roman" w:cs="Times New Roman"/>
+          <w:sz w:val="18"/>
+          <w:szCs w:val="18"/>
+        </w:rPr>
+        <w:t>а</w:t>
+      </w:r>
+    </w:p>
+    <w:p>
+      <w:pPr>
+        <w:spacing w:after="0" w:line="360" w:lineRule="auto"/>
+        <w:jc w:val="center"/>
+        <w:rPr>
+          <w:rFonts w:ascii="Times New Roman" w:hAnsi="Times New Roman" w:cs="Times New Roman"/>
+          <w:sz w:val="18"/>
+          <w:szCs w:val="18"/>
+        </w:rPr>
+      </w:pPr>
+      <w:r>
+        <w:rPr>
+          <w:rFonts w:ascii="Times New Roman" w:hAnsi="Times New Roman" w:cs="Times New Roman"/>
+          <w:noProof/>
+          <w:sz w:val="24"/>
+          <w:szCs w:val="24"/>
+          <w:lang w:eastAsia="ru-RU"/>
+        </w:rPr>
+        <w:drawing>
+          <wp:inline distT="0" distB="0" distL="0" distR="0" wp14:anchorId="1D7178C1" wp14:editId="2532489A">
+            <wp:extent cx="5924550" cy="1828800"/>
+            <wp:effectExtent l="0" t="0" r="0" b="0"/>
+            <wp:docPr id="12" name="Рисунок 12"/>
+            <wp:cNvGraphicFramePr>
+              <a:graphicFrameLocks xmlns:a="http://schemas.openxmlformats.org/drawingml/2006/main" noChangeAspect="1"/>
+            </wp:cNvGraphicFramePr>
+            <a:graphic xmlns:a="http://schemas.openxmlformats.org/drawingml/2006/main">
+              <a:graphicData uri="http://schemas.openxmlformats.org/drawingml/2006/picture">
+                <pic:pic xmlns:pic="http://schemas.openxmlformats.org/drawingml/2006/picture">
+                  <pic:nvPicPr>
+                    <pic:cNvPr id="0" name=""/>
+                    <pic:cNvPicPr/>
+                  </pic:nvPicPr>
+                  <pic:blipFill rotWithShape="1">
+                    <a:blip r:embed="rId16"/>
+                    <a:srcRect b="9607"/>
+                    <a:stretch/>
+                  </pic:blipFill>
+                  <pic:spPr bwMode="auto">
+                    <a:xfrm>
+                      <a:off x="0" y="0"/>
+                      <a:ext cx="5940425" cy="1833700"/>
+                    </a:xfrm>
+                    <a:prstGeom prst="rect">
+                      <a:avLst/>
+                    </a:prstGeom>
+                    <a:ln>
+                      <a:noFill/>
+                    </a:ln>
+                    <a:extLst>
+                      <a:ext uri="{53640926-AAD7-44D8-BBD7-CCE9431645EC}">
+                        <a14:shadowObscured xmlns:a14="http://schemas.microsoft.com/office/drawing/2010/main"/>
+                      </a:ext>
+                    </a:extLst>
+                  </pic:spPr>
+                </pic:pic>
+              </a:graphicData>
+            </a:graphic>
+          </wp:inline>
+        </w:drawing>
+      </w:r>
+    </w:p>
+    <w:p>
+      <w:pPr>
+        <w:spacing w:after="240" w:line="360" w:lineRule="auto"/>
+        <w:jc w:val="center"/>
+        <w:rPr>
+          <w:rFonts w:ascii="Times New Roman" w:hAnsi="Times New Roman" w:cs="Times New Roman"/>
+          <w:sz w:val="18"/>
+          <w:szCs w:val="18"/>
+        </w:rPr>
+      </w:pPr>
+      <w:r>
+        <w:rPr>
+          <w:rFonts w:ascii="Times New Roman" w:hAnsi="Times New Roman" w:cs="Times New Roman"/>
+          <w:sz w:val="18"/>
+          <w:szCs w:val="18"/>
+        </w:rPr>
+        <w:t xml:space="preserve">Рис. </w:t>
+      </w:r>
+      <w:r>
+        <w:rPr>
+          <w:rFonts w:ascii="Times New Roman" w:hAnsi="Times New Roman" w:cs="Times New Roman"/>
+          <w:sz w:val="18"/>
+          <w:szCs w:val="18"/>
+        </w:rPr>
+        <w:t>7</w:t>
+      </w:r>
+      <w:r>
+        <w:rPr>
+          <w:rFonts w:ascii="Times New Roman" w:hAnsi="Times New Roman" w:cs="Times New Roman"/>
+          <w:sz w:val="18"/>
+          <w:szCs w:val="18"/>
+        </w:rPr>
+        <w:t>г</w:t>
+      </w:r>
+      <w:r>
+        <w:rPr>
+          <w:rFonts w:ascii="Times New Roman" w:hAnsi="Times New Roman" w:cs="Times New Roman"/>
+          <w:sz w:val="18"/>
+          <w:szCs w:val="18"/>
+        </w:rPr>
+        <w:t xml:space="preserve">. </w:t>
+      </w:r>
+      <w:r>
+        <w:rPr>
+          <w:rFonts w:ascii="Times New Roman" w:hAnsi="Times New Roman" w:cs="Times New Roman"/>
+          <w:sz w:val="18"/>
+          <w:szCs w:val="18"/>
+        </w:rPr>
+        <w:t xml:space="preserve">Дополнение к </w:t>
+      </w:r>
+      <w:proofErr w:type="spellStart"/>
+      <w:r>
+        <w:rPr>
+          <w:rFonts w:ascii="Times New Roman" w:hAnsi="Times New Roman" w:cs="Times New Roman"/>
+          <w:sz w:val="18"/>
+          <w:szCs w:val="18"/>
+        </w:rPr>
+        <w:t>W</w:t>
+      </w:r>
+      <w:r>
+        <w:rPr>
+          <w:rFonts w:ascii="Times New Roman" w:hAnsi="Times New Roman" w:cs="Times New Roman"/>
+          <w:sz w:val="18"/>
+          <w:szCs w:val="18"/>
+        </w:rPr>
+        <w:t>eb</w:t>
+      </w:r>
+      <w:proofErr w:type="spellEnd"/>
+      <w:r>
+        <w:rPr>
+          <w:rFonts w:ascii="Times New Roman" w:hAnsi="Times New Roman" w:cs="Times New Roman"/>
+          <w:sz w:val="18"/>
+          <w:szCs w:val="18"/>
+        </w:rPr>
+        <w:t>-интерфейс</w:t>
+      </w:r>
+      <w:r>
+        <w:rPr>
+          <w:rFonts w:ascii="Times New Roman" w:hAnsi="Times New Roman" w:cs="Times New Roman"/>
+          <w:sz w:val="18"/>
+          <w:szCs w:val="18"/>
+        </w:rPr>
+        <w:t>у</w:t>
+      </w:r>
+      <w:r>
+        <w:rPr>
+          <w:rFonts w:ascii="Times New Roman" w:hAnsi="Times New Roman" w:cs="Times New Roman"/>
+          <w:sz w:val="18"/>
+          <w:szCs w:val="18"/>
+        </w:rPr>
+        <w:t xml:space="preserve"> страницы выбранного раздела для авторизованного пользователя в </w:t>
+      </w:r>
+      <w:r>
+        <w:rPr>
+          <w:rFonts w:ascii="Times New Roman" w:hAnsi="Times New Roman" w:cs="Times New Roman"/>
+          <w:sz w:val="18"/>
+          <w:szCs w:val="18"/>
+        </w:rPr>
+        <w:t xml:space="preserve">случае, </w:t>
+      </w:r>
+      <w:r>
+        <w:rPr>
+          <w:rFonts w:ascii="Times New Roman" w:hAnsi="Times New Roman" w:cs="Times New Roman"/>
+          <w:sz w:val="18"/>
+          <w:szCs w:val="18"/>
+        </w:rPr>
+        <w:t xml:space="preserve">если </w:t>
+      </w:r>
+      <w:r>
+        <w:rPr>
+          <w:rFonts w:ascii="Times New Roman" w:hAnsi="Times New Roman" w:cs="Times New Roman"/>
+          <w:sz w:val="18"/>
+          <w:szCs w:val="18"/>
+        </w:rPr>
+        <w:t>в базе данных Системы</w:t>
+      </w:r>
+      <w:r>
+        <w:rPr>
+          <w:rFonts w:ascii="Times New Roman" w:hAnsi="Times New Roman" w:cs="Times New Roman"/>
+          <w:sz w:val="18"/>
+          <w:szCs w:val="18"/>
+        </w:rPr>
+        <w:t xml:space="preserve"> нет</w:t>
+      </w:r>
+      <w:r>
+        <w:rPr>
+          <w:rFonts w:ascii="Times New Roman" w:hAnsi="Times New Roman" w:cs="Times New Roman"/>
+          <w:sz w:val="18"/>
+          <w:szCs w:val="18"/>
+        </w:rPr>
+        <w:t xml:space="preserve"> задач данного раздела, ранее не решавшихся пользователем</w:t>
+      </w:r>
+      <w:r>
+        <w:rPr>
+          <w:rFonts w:ascii="Times New Roman" w:hAnsi="Times New Roman" w:cs="Times New Roman"/>
+          <w:sz w:val="18"/>
+          <w:szCs w:val="18"/>
+        </w:rPr>
+        <w:br w:type="page"/>
+      </w:r>
+    </w:p>
+    <w:p>
+      <w:pPr>
+        <w:spacing w:after="240" w:line="360" w:lineRule="auto"/>
+        <w:rPr>
+          <w:rFonts w:ascii="Times New Roman" w:hAnsi="Times New Roman" w:cs="Times New Roman"/>
+          <w:b/>
+          <w:sz w:val="24"/>
+          <w:szCs w:val="24"/>
+        </w:rPr>
+      </w:pPr>
+      <w:r>
+        <w:rPr>
+          <w:rFonts w:ascii="Times New Roman" w:hAnsi="Times New Roman" w:cs="Times New Roman"/>
+          <w:b/>
+          <w:sz w:val="24"/>
+          <w:szCs w:val="24"/>
+        </w:rPr>
+        <w:lastRenderedPageBreak/>
+        <w:t>Страница выбранной задачи:</w:t>
+      </w:r>
+    </w:p>
+    <w:p>
+      <w:pPr>
+        <w:spacing w:after="0" w:line="360" w:lineRule="auto"/>
+        <w:jc w:val="center"/>
+        <w:rPr>
+          <w:rFonts w:ascii="Times New Roman" w:hAnsi="Times New Roman" w:cs="Times New Roman"/>
+          <w:sz w:val="18"/>
+          <w:szCs w:val="18"/>
+        </w:rPr>
+      </w:pPr>
+      <w:r>
+        <w:rPr>
+          <w:rFonts w:ascii="Times New Roman" w:hAnsi="Times New Roman" w:cs="Times New Roman"/>
+          <w:noProof/>
+          <w:sz w:val="24"/>
+          <w:szCs w:val="24"/>
+          <w:lang w:eastAsia="ru-RU"/>
+        </w:rPr>
+        <w:drawing>
+          <wp:inline distT="0" distB="0" distL="0" distR="0" wp14:anchorId="74265D14" wp14:editId="443F154A">
+            <wp:extent cx="5003237" cy="4105275"/>
+            <wp:effectExtent l="0" t="0" r="6985" b="0"/>
+            <wp:docPr id="13" name="Рисунок 13"/>
+            <wp:cNvGraphicFramePr>
+              <a:graphicFrameLocks xmlns:a="http://schemas.openxmlformats.org/drawingml/2006/main" noChangeAspect="1"/>
+            </wp:cNvGraphicFramePr>
+            <a:graphic xmlns:a="http://schemas.openxmlformats.org/drawingml/2006/main">
+              <a:graphicData uri="http://schemas.openxmlformats.org/drawingml/2006/picture">
+                <pic:pic xmlns:pic="http://schemas.openxmlformats.org/drawingml/2006/picture">
+                  <pic:nvPicPr>
+                    <pic:cNvPr id="0" name=""/>
+                    <pic:cNvPicPr/>
+                  </pic:nvPicPr>
+                  <pic:blipFill>
+                    <a:blip r:embed="rId17"/>
+                    <a:stretch>
+                      <a:fillRect/>
+                    </a:stretch>
+                  </pic:blipFill>
+                  <pic:spPr>
+                    <a:xfrm>
+                      <a:off x="0" y="0"/>
+                      <a:ext cx="5003237" cy="4105275"/>
+                    </a:xfrm>
+                    <a:prstGeom prst="rect">
+                      <a:avLst/>
+                    </a:prstGeom>
+                  </pic:spPr>
+                </pic:pic>
+              </a:graphicData>
+            </a:graphic>
+          </wp:inline>
+        </w:drawing>
+      </w:r>
+    </w:p>
+    <w:p>
+      <w:pPr>
+        <w:spacing w:after="0" w:line="360" w:lineRule="auto"/>
+        <w:jc w:val="center"/>
+        <w:rPr>
+          <w:rFonts w:ascii="Times New Roman" w:hAnsi="Times New Roman" w:cs="Times New Roman"/>
+          <w:sz w:val="18"/>
+          <w:szCs w:val="18"/>
+        </w:rPr>
+      </w:pPr>
+      <w:r>
+        <w:rPr>
+          <w:rFonts w:ascii="Times New Roman" w:hAnsi="Times New Roman" w:cs="Times New Roman"/>
+          <w:sz w:val="18"/>
+          <w:szCs w:val="18"/>
+        </w:rPr>
+        <w:t xml:space="preserve">Рис. </w:t>
+      </w:r>
+      <w:r>
+        <w:rPr>
+          <w:rFonts w:ascii="Times New Roman" w:hAnsi="Times New Roman" w:cs="Times New Roman"/>
+          <w:sz w:val="18"/>
+          <w:szCs w:val="18"/>
+        </w:rPr>
+        <w:t>8а</w:t>
+      </w:r>
+      <w:r>
+        <w:rPr>
+          <w:rFonts w:ascii="Times New Roman" w:hAnsi="Times New Roman" w:cs="Times New Roman"/>
+          <w:sz w:val="18"/>
+          <w:szCs w:val="18"/>
+        </w:rPr>
+        <w:t xml:space="preserve">. </w:t>
+      </w:r>
+      <w:proofErr w:type="spellStart"/>
+      <w:r>
+        <w:rPr>
+          <w:rFonts w:ascii="Times New Roman" w:hAnsi="Times New Roman" w:cs="Times New Roman"/>
+          <w:sz w:val="18"/>
+          <w:szCs w:val="18"/>
+        </w:rPr>
+        <w:t>W</w:t>
+      </w:r>
+      <w:r>
+        <w:rPr>
+          <w:rFonts w:ascii="Times New Roman" w:hAnsi="Times New Roman" w:cs="Times New Roman"/>
+          <w:sz w:val="18"/>
+          <w:szCs w:val="18"/>
+        </w:rPr>
+        <w:t>eb</w:t>
+      </w:r>
+      <w:proofErr w:type="spellEnd"/>
+      <w:r>
+        <w:rPr>
+          <w:rFonts w:ascii="Times New Roman" w:hAnsi="Times New Roman" w:cs="Times New Roman"/>
+          <w:sz w:val="18"/>
+          <w:szCs w:val="18"/>
+        </w:rPr>
+        <w:t xml:space="preserve">-интерфейс страницы </w:t>
+      </w:r>
+      <w:r>
+        <w:rPr>
+          <w:rFonts w:ascii="Times New Roman" w:hAnsi="Times New Roman" w:cs="Times New Roman"/>
+          <w:sz w:val="18"/>
+          <w:szCs w:val="18"/>
+        </w:rPr>
+        <w:t>выбранной задачи в случае, когда файл с исходным кодом не загружен</w:t>
+      </w:r>
+    </w:p>
+    <w:p>
+      <w:pPr>
+        <w:spacing w:after="0" w:line="360" w:lineRule="auto"/>
+        <w:jc w:val="center"/>
+        <w:rPr>
+          <w:rFonts w:ascii="Times New Roman" w:hAnsi="Times New Roman" w:cs="Times New Roman"/>
+          <w:sz w:val="18"/>
+          <w:szCs w:val="18"/>
+        </w:rPr>
+      </w:pPr>
+      <w:r>
+        <w:rPr>
+          <w:rFonts w:ascii="Times New Roman" w:hAnsi="Times New Roman" w:cs="Times New Roman"/>
+          <w:noProof/>
+          <w:sz w:val="24"/>
+          <w:szCs w:val="24"/>
+          <w:lang w:eastAsia="ru-RU"/>
+        </w:rPr>
+        <w:drawing>
+          <wp:inline distT="0" distB="0" distL="0" distR="0" wp14:anchorId="7B1E3411" wp14:editId="681513E9">
+            <wp:extent cx="5940425" cy="1515110"/>
+            <wp:effectExtent l="0" t="0" r="3175" b="8890"/>
+            <wp:docPr id="14" name="Рисунок 14"/>
+            <wp:cNvGraphicFramePr>
+              <a:graphicFrameLocks xmlns:a="http://schemas.openxmlformats.org/drawingml/2006/main" noChangeAspect="1"/>
+            </wp:cNvGraphicFramePr>
+            <a:graphic xmlns:a="http://schemas.openxmlformats.org/drawingml/2006/main">
+              <a:graphicData uri="http://schemas.openxmlformats.org/drawingml/2006/picture">
+                <pic:pic xmlns:pic="http://schemas.openxmlformats.org/drawingml/2006/picture">
+                  <pic:nvPicPr>
+                    <pic:cNvPr id="0" name=""/>
+                    <pic:cNvPicPr/>
+                  </pic:nvPicPr>
+                  <pic:blipFill>
+                    <a:blip r:embed="rId18"/>
+                    <a:stretch>
+                      <a:fillRect/>
+                    </a:stretch>
+                  </pic:blipFill>
+                  <pic:spPr>
+                    <a:xfrm>
+                      <a:off x="0" y="0"/>
+                      <a:ext cx="5940425" cy="1515110"/>
+                    </a:xfrm>
+                    <a:prstGeom prst="rect">
+                      <a:avLst/>
+                    </a:prstGeom>
+                  </pic:spPr>
+                </pic:pic>
+              </a:graphicData>
+            </a:graphic>
+          </wp:inline>
+        </w:drawing>
+      </w:r>
+    </w:p>
+    <w:p>
+      <w:pPr>
+        <w:spacing w:after="0" w:line="360" w:lineRule="auto"/>
+        <w:jc w:val="center"/>
+        <w:rPr>
+          <w:rFonts w:ascii="Times New Roman" w:hAnsi="Times New Roman" w:cs="Times New Roman"/>
+          <w:sz w:val="18"/>
+          <w:szCs w:val="18"/>
+        </w:rPr>
+      </w:pPr>
+      <w:r>
+        <w:rPr>
+          <w:rFonts w:ascii="Times New Roman" w:hAnsi="Times New Roman" w:cs="Times New Roman"/>
+          <w:sz w:val="18"/>
+          <w:szCs w:val="18"/>
+        </w:rPr>
+        <w:t xml:space="preserve">Рис. </w:t>
+      </w:r>
+      <w:r>
+        <w:rPr>
+          <w:rFonts w:ascii="Times New Roman" w:hAnsi="Times New Roman" w:cs="Times New Roman"/>
+          <w:sz w:val="18"/>
+          <w:szCs w:val="18"/>
+        </w:rPr>
+        <w:t>8</w:t>
+      </w:r>
+      <w:r>
+        <w:rPr>
+          <w:rFonts w:ascii="Times New Roman" w:hAnsi="Times New Roman" w:cs="Times New Roman"/>
+          <w:sz w:val="18"/>
+          <w:szCs w:val="18"/>
+        </w:rPr>
+        <w:t>б</w:t>
+      </w:r>
+      <w:r>
+        <w:rPr>
+          <w:rFonts w:ascii="Times New Roman" w:hAnsi="Times New Roman" w:cs="Times New Roman"/>
+          <w:sz w:val="18"/>
+          <w:szCs w:val="18"/>
+        </w:rPr>
+        <w:t xml:space="preserve">. </w:t>
+      </w:r>
+      <w:r>
+        <w:rPr>
+          <w:rFonts w:ascii="Times New Roman" w:hAnsi="Times New Roman" w:cs="Times New Roman"/>
+          <w:sz w:val="18"/>
+          <w:szCs w:val="18"/>
+        </w:rPr>
+        <w:t xml:space="preserve">Дополнение к </w:t>
+      </w:r>
+      <w:proofErr w:type="spellStart"/>
+      <w:r>
+        <w:rPr>
+          <w:rFonts w:ascii="Times New Roman" w:hAnsi="Times New Roman" w:cs="Times New Roman"/>
+          <w:sz w:val="18"/>
+          <w:szCs w:val="18"/>
+        </w:rPr>
+        <w:t>W</w:t>
+      </w:r>
+      <w:r>
+        <w:rPr>
+          <w:rFonts w:ascii="Times New Roman" w:hAnsi="Times New Roman" w:cs="Times New Roman"/>
+          <w:sz w:val="18"/>
+          <w:szCs w:val="18"/>
+        </w:rPr>
+        <w:t>eb</w:t>
+      </w:r>
+      <w:proofErr w:type="spellEnd"/>
+      <w:r>
+        <w:rPr>
+          <w:rFonts w:ascii="Times New Roman" w:hAnsi="Times New Roman" w:cs="Times New Roman"/>
+          <w:sz w:val="18"/>
+          <w:szCs w:val="18"/>
+        </w:rPr>
+        <w:t>-интерфейс</w:t>
+      </w:r>
+      <w:r>
+        <w:rPr>
+          <w:rFonts w:ascii="Times New Roman" w:hAnsi="Times New Roman" w:cs="Times New Roman"/>
+          <w:sz w:val="18"/>
+          <w:szCs w:val="18"/>
+        </w:rPr>
+        <w:t>у</w:t>
+      </w:r>
+      <w:r>
+        <w:rPr>
+          <w:rFonts w:ascii="Times New Roman" w:hAnsi="Times New Roman" w:cs="Times New Roman"/>
+          <w:sz w:val="18"/>
+          <w:szCs w:val="18"/>
+        </w:rPr>
+        <w:t xml:space="preserve"> страницы выбранной задачи в случае,</w:t>
+      </w:r>
+      <w:r>
+        <w:rPr>
+          <w:rFonts w:ascii="Times New Roman" w:hAnsi="Times New Roman" w:cs="Times New Roman"/>
+          <w:sz w:val="18"/>
+          <w:szCs w:val="18"/>
+        </w:rPr>
+        <w:t xml:space="preserve"> когда файл с исходным кодом </w:t>
+      </w:r>
+      <w:r>
+        <w:rPr>
+          <w:rFonts w:ascii="Times New Roman" w:hAnsi="Times New Roman" w:cs="Times New Roman"/>
+          <w:sz w:val="18"/>
+          <w:szCs w:val="18"/>
+        </w:rPr>
+        <w:t>загружен</w:t>
+      </w:r>
+      <w:r>
+        <w:rPr>
+          <w:rFonts w:ascii="Times New Roman" w:hAnsi="Times New Roman" w:cs="Times New Roman"/>
+          <w:sz w:val="18"/>
+          <w:szCs w:val="18"/>
+        </w:rPr>
+        <w:br w:type="page"/>
+      </w:r>
+    </w:p>
+    <w:p>
+      <w:pPr>
+        <w:spacing w:after="0" w:line="360" w:lineRule="auto"/>
+        <w:rPr>
+          <w:rFonts w:ascii="Times New Roman" w:hAnsi="Times New Roman" w:cs="Times New Roman"/>
+          <w:b/>
+          <w:sz w:val="24"/>
+          <w:szCs w:val="24"/>
+        </w:rPr>
+      </w:pPr>
+      <w:r>
+        <w:rPr>
+          <w:rFonts w:ascii="Times New Roman" w:hAnsi="Times New Roman" w:cs="Times New Roman"/>
+          <w:b/>
+          <w:sz w:val="24"/>
+          <w:szCs w:val="24"/>
+        </w:rPr>
+        <w:lastRenderedPageBreak/>
+        <w:t>Страница вердикта:</w:t>
+      </w:r>
+    </w:p>
+    <w:p>
+      <w:pPr>
+        <w:spacing w:after="0" w:line="360" w:lineRule="auto"/>
+        <w:jc w:val="center"/>
+        <w:rPr>
+          <w:rFonts w:ascii="Times New Roman" w:hAnsi="Times New Roman" w:cs="Times New Roman"/>
+          <w:sz w:val="18"/>
+          <w:szCs w:val="18"/>
+        </w:rPr>
+      </w:pPr>
+      <w:r>
+        <w:rPr>
+          <w:rFonts w:ascii="Times New Roman" w:hAnsi="Times New Roman" w:cs="Times New Roman"/>
+          <w:noProof/>
+          <w:sz w:val="18"/>
+          <w:szCs w:val="18"/>
+          <w:lang w:eastAsia="ru-RU"/>
+        </w:rPr>
+        <w:drawing>
+          <wp:inline distT="0" distB="0" distL="0" distR="0" wp14:anchorId="01C74A72" wp14:editId="2E9FD657">
+            <wp:extent cx="5943600" cy="5210175"/>
+            <wp:effectExtent l="0" t="0" r="0" b="9525"/>
+            <wp:docPr id="16" name="Рисунок 16"/>
+            <wp:cNvGraphicFramePr>
+              <a:graphicFrameLocks xmlns:a="http://schemas.openxmlformats.org/drawingml/2006/main" noChangeAspect="1"/>
+            </wp:cNvGraphicFramePr>
+            <a:graphic xmlns:a="http://schemas.openxmlformats.org/drawingml/2006/main">
+              <a:graphicData uri="http://schemas.openxmlformats.org/drawingml/2006/picture">
+                <pic:pic xmlns:pic="http://schemas.openxmlformats.org/drawingml/2006/picture">
+                  <pic:nvPicPr>
+                    <pic:cNvPr id="0" name="Picture 2"/>
+                    <pic:cNvPicPr>
+                      <a:picLocks noChangeAspect="1" noChangeArrowheads="1"/>
+                    </pic:cNvPicPr>
+                  </pic:nvPicPr>
+                  <pic:blipFill>
+                    <a:blip r:embed="rId19">
+                      <a:extLst>
+                        <a:ext uri="{28A0092B-C50C-407E-A947-70E740481C1C}">
+                          <a14:useLocalDpi xmlns:a14="http://schemas.microsoft.com/office/drawing/2010/main" val="0"/>
+                        </a:ext>
+                      </a:extLst>
+                    </a:blip>
+                    <a:srcRect/>
+                    <a:stretch>
+                      <a:fillRect/>
+                    </a:stretch>
+                  </pic:blipFill>
+                  <pic:spPr bwMode="auto">
+                    <a:xfrm>
+                      <a:off x="0" y="0"/>
+                      <a:ext cx="5943600" cy="5210175"/>
+                    </a:xfrm>
+                    <a:prstGeom prst="rect">
+                      <a:avLst/>
+                    </a:prstGeom>
+                    <a:noFill/>
+                    <a:ln>
+                      <a:noFill/>
+                    </a:ln>
+                  </pic:spPr>
+                </pic:pic>
+              </a:graphicData>
+            </a:graphic>
+          </wp:inline>
+        </w:drawing>
+      </w:r>
+    </w:p>
+    <w:p>
+      <w:pPr>
+        <w:spacing w:after="240" w:line="360" w:lineRule="auto"/>
+        <w:jc w:val="center"/>
+        <w:rPr>
+          <w:rFonts w:ascii="Times New Roman" w:hAnsi="Times New Roman" w:cs="Times New Roman"/>
+          <w:sz w:val="18"/>
+          <w:szCs w:val="18"/>
+        </w:rPr>
+      </w:pPr>
+      <w:r>
+        <w:rPr>
+          <w:rFonts w:ascii="Times New Roman" w:hAnsi="Times New Roman" w:cs="Times New Roman"/>
+          <w:sz w:val="18"/>
+          <w:szCs w:val="18"/>
+        </w:rPr>
+        <w:t xml:space="preserve">Рис. </w:t>
+      </w:r>
+      <w:r>
+        <w:rPr>
+          <w:rFonts w:ascii="Times New Roman" w:hAnsi="Times New Roman" w:cs="Times New Roman"/>
+          <w:sz w:val="18"/>
+          <w:szCs w:val="18"/>
+        </w:rPr>
+        <w:t>9а</w:t>
+      </w:r>
+      <w:r>
+        <w:rPr>
+          <w:rFonts w:ascii="Times New Roman" w:hAnsi="Times New Roman" w:cs="Times New Roman"/>
+          <w:sz w:val="18"/>
+          <w:szCs w:val="18"/>
+        </w:rPr>
+        <w:t xml:space="preserve">. </w:t>
+      </w:r>
+      <w:proofErr w:type="spellStart"/>
+      <w:r>
+        <w:rPr>
+          <w:rFonts w:ascii="Times New Roman" w:hAnsi="Times New Roman" w:cs="Times New Roman"/>
+          <w:sz w:val="18"/>
+          <w:szCs w:val="18"/>
+        </w:rPr>
+        <w:t>W</w:t>
+      </w:r>
+      <w:r>
+        <w:rPr>
+          <w:rFonts w:ascii="Times New Roman" w:hAnsi="Times New Roman" w:cs="Times New Roman"/>
+          <w:sz w:val="18"/>
+          <w:szCs w:val="18"/>
+        </w:rPr>
+        <w:t>eb</w:t>
+      </w:r>
+      <w:proofErr w:type="spellEnd"/>
+      <w:r>
+        <w:rPr>
+          <w:rFonts w:ascii="Times New Roman" w:hAnsi="Times New Roman" w:cs="Times New Roman"/>
+          <w:sz w:val="18"/>
+          <w:szCs w:val="18"/>
+        </w:rPr>
+        <w:t xml:space="preserve">-интерфейс страницы </w:t>
+      </w:r>
+      <w:r>
+        <w:rPr>
+          <w:rFonts w:ascii="Times New Roman" w:hAnsi="Times New Roman" w:cs="Times New Roman"/>
+          <w:sz w:val="18"/>
+          <w:szCs w:val="18"/>
+        </w:rPr>
+        <w:t>вердикта</w:t>
+      </w:r>
+      <w:r>
+        <w:rPr>
+          <w:rFonts w:ascii="Times New Roman" w:hAnsi="Times New Roman" w:cs="Times New Roman"/>
+          <w:sz w:val="18"/>
+          <w:szCs w:val="18"/>
+        </w:rPr>
+        <w:t xml:space="preserve"> в случае,</w:t>
+      </w:r>
+      <w:r>
+        <w:rPr>
+          <w:rFonts w:ascii="Times New Roman" w:hAnsi="Times New Roman" w:cs="Times New Roman"/>
+          <w:sz w:val="18"/>
+          <w:szCs w:val="18"/>
+        </w:rPr>
+        <w:t xml:space="preserve"> когда пользователь отправил решение, но оно оказалось неверным</w:t>
+      </w:r>
+    </w:p>
+    <w:p>
+      <w:pPr>
+        <w:spacing w:after="0" w:line="360" w:lineRule="auto"/>
+        <w:jc w:val="center"/>
+        <w:rPr>
+          <w:rFonts w:ascii="Times New Roman" w:hAnsi="Times New Roman" w:cs="Times New Roman"/>
+          <w:sz w:val="18"/>
+          <w:szCs w:val="18"/>
+        </w:rPr>
+      </w:pPr>
+      <w:r>
+        <w:rPr>
+          <w:rFonts w:ascii="Times New Roman" w:hAnsi="Times New Roman" w:cs="Times New Roman"/>
+          <w:noProof/>
+          <w:sz w:val="18"/>
+          <w:szCs w:val="18"/>
+          <w:lang w:eastAsia="ru-RU"/>
+        </w:rPr>
+        <w:lastRenderedPageBreak/>
+        <w:drawing>
+          <wp:inline distT="0" distB="0" distL="0" distR="0" wp14:anchorId="759F6F3B" wp14:editId="6EB686FE">
+            <wp:extent cx="5943600" cy="5124450"/>
+            <wp:effectExtent l="0" t="0" r="0" b="0"/>
+            <wp:docPr id="18" name="Рисунок 18"/>
+            <wp:cNvGraphicFramePr>
+              <a:graphicFrameLocks xmlns:a="http://schemas.openxmlformats.org/drawingml/2006/main" noChangeAspect="1"/>
+            </wp:cNvGraphicFramePr>
+            <a:graphic xmlns:a="http://schemas.openxmlformats.org/drawingml/2006/main">
+              <a:graphicData uri="http://schemas.openxmlformats.org/drawingml/2006/picture">
+                <pic:pic xmlns:pic="http://schemas.openxmlformats.org/drawingml/2006/picture">
+                  <pic:nvPicPr>
+                    <pic:cNvPr id="0" name="Picture 3"/>
+                    <pic:cNvPicPr>
+                      <a:picLocks noChangeAspect="1" noChangeArrowheads="1"/>
+                    </pic:cNvPicPr>
+                  </pic:nvPicPr>
+                  <pic:blipFill>
+                    <a:blip r:embed="rId20">
+                      <a:extLst>
+                        <a:ext uri="{28A0092B-C50C-407E-A947-70E740481C1C}">
+                          <a14:useLocalDpi xmlns:a14="http://schemas.microsoft.com/office/drawing/2010/main" val="0"/>
+                        </a:ext>
+                      </a:extLst>
+                    </a:blip>
+                    <a:srcRect/>
+                    <a:stretch>
+                      <a:fillRect/>
+                    </a:stretch>
+                  </pic:blipFill>
+                  <pic:spPr bwMode="auto">
+                    <a:xfrm>
+                      <a:off x="0" y="0"/>
+                      <a:ext cx="5943600" cy="5124450"/>
+                    </a:xfrm>
+                    <a:prstGeom prst="rect">
+                      <a:avLst/>
+                    </a:prstGeom>
+                    <a:noFill/>
+                    <a:ln>
+                      <a:noFill/>
+                    </a:ln>
+                  </pic:spPr>
+                </pic:pic>
+              </a:graphicData>
+            </a:graphic>
+          </wp:inline>
+        </w:drawing>
+      </w:r>
+    </w:p>
+    <w:p>
+      <w:pPr>
+        <w:spacing w:after="240" w:line="360" w:lineRule="auto"/>
+        <w:jc w:val="center"/>
+        <w:rPr>
+          <w:rFonts w:ascii="Times New Roman" w:hAnsi="Times New Roman" w:cs="Times New Roman"/>
+          <w:sz w:val="18"/>
+          <w:szCs w:val="18"/>
+        </w:rPr>
+      </w:pPr>
+      <w:r>
+        <w:rPr>
+          <w:rFonts w:ascii="Times New Roman" w:hAnsi="Times New Roman" w:cs="Times New Roman"/>
+          <w:sz w:val="18"/>
+          <w:szCs w:val="18"/>
+        </w:rPr>
+        <w:t xml:space="preserve">Рис. </w:t>
+      </w:r>
+      <w:r>
+        <w:rPr>
+          <w:rFonts w:ascii="Times New Roman" w:hAnsi="Times New Roman" w:cs="Times New Roman"/>
+          <w:sz w:val="18"/>
+          <w:szCs w:val="18"/>
+        </w:rPr>
+        <w:t>9</w:t>
+      </w:r>
+      <w:r>
+        <w:rPr>
+          <w:rFonts w:ascii="Times New Roman" w:hAnsi="Times New Roman" w:cs="Times New Roman"/>
+          <w:sz w:val="18"/>
+          <w:szCs w:val="18"/>
+        </w:rPr>
+        <w:t>б</w:t>
+      </w:r>
+      <w:r>
+        <w:rPr>
+          <w:rFonts w:ascii="Times New Roman" w:hAnsi="Times New Roman" w:cs="Times New Roman"/>
+          <w:sz w:val="18"/>
+          <w:szCs w:val="18"/>
+        </w:rPr>
+        <w:t xml:space="preserve">. </w:t>
+      </w:r>
+      <w:proofErr w:type="spellStart"/>
+      <w:r>
+        <w:rPr>
+          <w:rFonts w:ascii="Times New Roman" w:hAnsi="Times New Roman" w:cs="Times New Roman"/>
+          <w:sz w:val="18"/>
+          <w:szCs w:val="18"/>
+        </w:rPr>
+        <w:t>W</w:t>
+      </w:r>
+      <w:r>
+        <w:rPr>
+          <w:rFonts w:ascii="Times New Roman" w:hAnsi="Times New Roman" w:cs="Times New Roman"/>
+          <w:sz w:val="18"/>
+          <w:szCs w:val="18"/>
+        </w:rPr>
+        <w:t>eb</w:t>
+      </w:r>
+      <w:proofErr w:type="spellEnd"/>
+      <w:r>
+        <w:rPr>
+          <w:rFonts w:ascii="Times New Roman" w:hAnsi="Times New Roman" w:cs="Times New Roman"/>
+          <w:sz w:val="18"/>
+          <w:szCs w:val="18"/>
+        </w:rPr>
+        <w:t>-интерфейс страницы вердикта в случае,</w:t>
+      </w:r>
+      <w:r>
+        <w:rPr>
+          <w:rFonts w:ascii="Times New Roman" w:hAnsi="Times New Roman" w:cs="Times New Roman"/>
+          <w:sz w:val="18"/>
+          <w:szCs w:val="18"/>
+        </w:rPr>
+        <w:t xml:space="preserve"> когда пользователь отказался от решения задачи или, когда он отправил решение, и оно оказалось </w:t>
+      </w:r>
+      <w:r>
+        <w:rPr>
+          <w:rFonts w:ascii="Times New Roman" w:hAnsi="Times New Roman" w:cs="Times New Roman"/>
+          <w:sz w:val="18"/>
+          <w:szCs w:val="18"/>
+        </w:rPr>
+        <w:t>верным</w:t>
+      </w:r>
+      <w:bookmarkStart w:id="34" w:name="_GoBack"/>
+      <w:bookmarkEnd w:id="34"/>
     </w:p>
     <w:sectPr>
       <w:pgSz w:w="11906" w:h="16838"/>
@@ -5004,7 +6472,7 @@
 </file>
 
 <file path=customXml/itemProps1.xml><?xml version="1.0" encoding="utf-8"?>
-<ds:datastoreItem xmlns:ds="http://schemas.openxmlformats.org/officeDocument/2006/customXml" ds:itemID="{FF48CC9E-697C-461B-BC29-BACBF7EE96CF}">
+<ds:datastoreItem xmlns:ds="http://schemas.openxmlformats.org/officeDocument/2006/customXml" ds:itemID="{7F355ABB-7629-4623-B87A-7FED5139BC48}">
   <ds:schemaRefs>
     <ds:schemaRef ds:uri="http://schemas.openxmlformats.org/officeDocument/2006/bibliography"/>
   </ds:schemaRefs>

</xml_diff>